<commit_message>
fix issue with 60 minute class not showing the right asanas fixed numberChooser being slow increase numberChooser button width
</commit_message>
<xml_diff>
--- a/Sivananda App.docx
+++ b/Sivananda App.docx
@@ -575,15 +575,24 @@
         </w:numPr>
         <w:spacing w:line="256" w:lineRule="auto"/>
         <w:rPr>
-          <w:lang w:val="en-US"/>
-        </w:rPr>
-      </w:pPr>
-      <w:r>
-        <w:rPr>
+          <w:strike/>
+          <w:lang w:val="en-US"/>
+        </w:rPr>
+      </w:pPr>
+      <w:r>
+        <w:rPr>
+          <w:strike/>
           <w:lang w:val="en-US"/>
         </w:rPr>
         <w:t>Some asanas don’t have links</w:t>
       </w:r>
+      <w:r>
+        <w:rPr>
+          <w:strike/>
+          <w:lang w:val="en-US"/>
+        </w:rPr>
+        <w:t>, its ok</w:t>
+      </w:r>
     </w:p>
     <w:p>
       <w:pPr>
@@ -594,11 +603,13 @@
         </w:numPr>
         <w:spacing w:line="256" w:lineRule="auto"/>
         <w:rPr>
-          <w:lang w:val="en-US"/>
-        </w:rPr>
-      </w:pPr>
-      <w:r>
-        <w:rPr>
+          <w:strike/>
+          <w:lang w:val="en-US"/>
+        </w:rPr>
+      </w:pPr>
+      <w:r>
+        <w:rPr>
+          <w:strike/>
           <w:lang w:val="en-US"/>
         </w:rPr>
         <w:t>Change tab bar icons to something useful</w:t>
@@ -613,11 +624,13 @@
         </w:numPr>
         <w:spacing w:line="256" w:lineRule="auto"/>
         <w:rPr>
-          <w:lang w:val="en-US"/>
-        </w:rPr>
-      </w:pPr>
-      <w:r>
-        <w:rPr>
+          <w:strike/>
+          <w:lang w:val="en-US"/>
+        </w:rPr>
+      </w:pPr>
+      <w:r>
+        <w:rPr>
+          <w:strike/>
           <w:lang w:val="en-US"/>
         </w:rPr>
         <w:t>Number chooser is slow to respond</w:t>
@@ -632,11 +645,13 @@
         </w:numPr>
         <w:spacing w:line="256" w:lineRule="auto"/>
         <w:rPr>
-          <w:lang w:val="en-US"/>
-        </w:rPr>
-      </w:pPr>
-      <w:r>
-        <w:rPr>
+          <w:strike/>
+          <w:lang w:val="en-US"/>
+        </w:rPr>
+      </w:pPr>
+      <w:r>
+        <w:rPr>
+          <w:strike/>
           <w:lang w:val="en-US"/>
         </w:rPr>
         <w:t>show prayer text when prayer is playing instead of image of asana</w:t>
@@ -651,11 +666,13 @@
         </w:numPr>
         <w:spacing w:line="256" w:lineRule="auto"/>
         <w:rPr>
-          <w:lang w:val="en-US"/>
-        </w:rPr>
-      </w:pPr>
-      <w:r>
-        <w:rPr>
+          <w:strike/>
+          <w:lang w:val="en-US"/>
+        </w:rPr>
+      </w:pPr>
+      <w:r>
+        <w:rPr>
+          <w:strike/>
           <w:lang w:val="en-US"/>
         </w:rPr>
         <w:t>image of asana was removed… ignore this for now</w:t>
@@ -670,11 +687,13 @@
         </w:numPr>
         <w:spacing w:line="256" w:lineRule="auto"/>
         <w:rPr>
-          <w:lang w:val="en-US"/>
-        </w:rPr>
-      </w:pPr>
-      <w:r>
-        <w:rPr>
+          <w:strike/>
+          <w:lang w:val="en-US"/>
+        </w:rPr>
+      </w:pPr>
+      <w:r>
+        <w:rPr>
+          <w:strike/>
           <w:lang w:val="en-US"/>
         </w:rPr>
         <w:t>sound stops on phone off</w:t>
@@ -689,11 +708,13 @@
         </w:numPr>
         <w:spacing w:line="256" w:lineRule="auto"/>
         <w:rPr>
-          <w:lang w:val="en-US"/>
-        </w:rPr>
-      </w:pPr>
-      <w:r>
-        <w:rPr>
+          <w:strike/>
+          <w:lang w:val="en-US"/>
+        </w:rPr>
+      </w:pPr>
+      <w:r>
+        <w:rPr>
+          <w:strike/>
           <w:lang w:val="en-US"/>
         </w:rPr>
         <w:t>phone is kept awake during playback</w:t>
@@ -729,16 +750,20 @@
         </w:numPr>
         <w:spacing w:line="256" w:lineRule="auto"/>
         <w:rPr>
-          <w:lang w:val="en-US"/>
-        </w:rPr>
-      </w:pPr>
-      <w:r>
-        <w:rPr>
+          <w:strike/>
+          <w:lang w:val="en-US"/>
+        </w:rPr>
+      </w:pPr>
+      <w:r>
+        <w:rPr>
+          <w:strike/>
           <w:lang w:val="en-US"/>
         </w:rPr>
         <w:t>Play 60,90,120 class</w:t>
       </w:r>
-    </w:p>
+      <w:bookmarkStart w:id="0" w:name="_GoBack"/>
+    </w:p>
+    <w:bookmarkEnd w:id="0"/>
     <w:p>
       <w:pPr>
         <w:pStyle w:val="ListParagraph"/>
@@ -748,11 +773,13 @@
         </w:numPr>
         <w:spacing w:line="256" w:lineRule="auto"/>
         <w:rPr>
-          <w:lang w:val="en-US"/>
-        </w:rPr>
-      </w:pPr>
-      <w:r>
-        <w:rPr>
+          <w:strike/>
+          <w:lang w:val="en-US"/>
+        </w:rPr>
+      </w:pPr>
+      <w:r>
+        <w:rPr>
+          <w:strike/>
           <w:lang w:val="en-US"/>
         </w:rPr>
         <w:t>Create a screen</w:t>
@@ -767,14 +794,16 @@
         </w:numPr>
         <w:spacing w:line="256" w:lineRule="auto"/>
         <w:rPr>
-          <w:lang w:val="en-US"/>
-        </w:rPr>
-      </w:pPr>
-      <w:r>
-        <w:rPr>
-          <w:lang w:val="en-US"/>
-        </w:rPr>
-        <w:t>Either combine audio files or play with a list</w:t>
+          <w:strike/>
+          <w:lang w:val="en-US"/>
+        </w:rPr>
+      </w:pPr>
+      <w:r>
+        <w:rPr>
+          <w:strike/>
+          <w:lang w:val="en-US"/>
+        </w:rPr>
+        <w:t>Play in a list</w:t>
       </w:r>
     </w:p>
     <w:p>
@@ -815,8 +844,6 @@
         </w:rPr>
         <w:t>Good to Have:</w:t>
       </w:r>
-      <w:bookmarkStart w:id="0" w:name="_GoBack"/>
-      <w:bookmarkEnd w:id="0"/>
     </w:p>
     <w:p>
       <w:pPr>
@@ -2952,15 +2979,6 @@
   </w:num>
   <w:num w:numId="6">
     <w:abstractNumId w:val="2"/>
-    <w:lvlOverride w:ilvl="0"/>
-    <w:lvlOverride w:ilvl="1"/>
-    <w:lvlOverride w:ilvl="2"/>
-    <w:lvlOverride w:ilvl="3"/>
-    <w:lvlOverride w:ilvl="4"/>
-    <w:lvlOverride w:ilvl="5"/>
-    <w:lvlOverride w:ilvl="6"/>
-    <w:lvlOverride w:ilvl="7"/>
-    <w:lvlOverride w:ilvl="8"/>
   </w:num>
   <w:num w:numId="7">
     <w:abstractNumId w:val="5"/>
@@ -3741,7 +3759,7 @@
 </file>
 
 <file path=customXml/itemProps1.xml><?xml version="1.0" encoding="utf-8"?>
-<ds:datastoreItem xmlns:ds="http://schemas.openxmlformats.org/officeDocument/2006/customXml" ds:itemID="{AECA4789-AEDA-4C7C-B65F-3DAC4E166A32}">
+<ds:datastoreItem xmlns:ds="http://schemas.openxmlformats.org/officeDocument/2006/customXml" ds:itemID="{4C0B9428-47D3-4D65-BD56-2362962D6B13}">
   <ds:schemaRefs>
     <ds:schemaRef ds:uri="http://schemas.openxmlformats.org/officeDocument/2006/bibliography"/>
   </ds:schemaRefs>

</xml_diff>

<commit_message>
Pre expo eject Added line break in buttons Made buttons look nicer
</commit_message>
<xml_diff>
--- a/Sivananda App.docx
+++ b/Sivananda App.docx
@@ -535,11 +535,13 @@
         </w:numPr>
         <w:spacing w:line="256" w:lineRule="auto"/>
         <w:rPr>
-          <w:lang w:val="en-US"/>
-        </w:rPr>
-      </w:pPr>
-      <w:r>
-        <w:rPr>
+          <w:strike/>
+          <w:lang w:val="en-US"/>
+        </w:rPr>
+      </w:pPr>
+      <w:r>
+        <w:rPr>
+          <w:strike/>
           <w:lang w:val="en-US"/>
         </w:rPr>
         <w:t>Need testing</w:t>
@@ -761,9 +763,7 @@
         </w:rPr>
         <w:t>Play 60,90,120 class</w:t>
       </w:r>
-      <w:bookmarkStart w:id="0" w:name="_GoBack"/>
-    </w:p>
-    <w:bookmarkEnd w:id="0"/>
+    </w:p>
     <w:p>
       <w:pPr>
         <w:pStyle w:val="ListParagraph"/>
@@ -824,6 +824,27 @@
         </w:rPr>
         <w:t>Test sounds to make sure that they flow properly that the right things are being said and there is no improper cutting, and that the looping works well</w:t>
       </w:r>
+    </w:p>
+    <w:p>
+      <w:pPr>
+        <w:pStyle w:val="ListParagraph"/>
+        <w:numPr>
+          <w:ilvl w:val="0"/>
+          <w:numId w:val="2"/>
+        </w:numPr>
+        <w:spacing w:line="256" w:lineRule="auto"/>
+        <w:rPr>
+          <w:lang w:val="en-US"/>
+        </w:rPr>
+      </w:pPr>
+      <w:r>
+        <w:rPr>
+          <w:lang w:val="en-US"/>
+        </w:rPr>
+        <w:t>Cant publish error 413</w:t>
+      </w:r>
+      <w:bookmarkStart w:id="0" w:name="_GoBack"/>
+      <w:bookmarkEnd w:id="0"/>
     </w:p>
     <w:p>
       <w:pPr>
@@ -3759,7 +3780,7 @@
 </file>
 
 <file path=customXml/itemProps1.xml><?xml version="1.0" encoding="utf-8"?>
-<ds:datastoreItem xmlns:ds="http://schemas.openxmlformats.org/officeDocument/2006/customXml" ds:itemID="{4C0B9428-47D3-4D65-BD56-2362962D6B13}">
+<ds:datastoreItem xmlns:ds="http://schemas.openxmlformats.org/officeDocument/2006/customXml" ds:itemID="{9C9F4ECB-1065-46CF-A0D4-CA182C54544E}">
   <ds:schemaRefs>
     <ds:schemaRef ds:uri="http://schemas.openxmlformats.org/officeDocument/2006/bibliography"/>
   </ds:schemaRefs>

</xml_diff>

<commit_message>
havent done expo eject yet Moved lots of style to global file redone UI added hold time for sivasana fixed issue where sound wouldnt play at the end of meditation
</commit_message>
<xml_diff>
--- a/Sivananda App.docx
+++ b/Sivananda App.docx
@@ -837,11 +837,71 @@
           <w:lang w:val="en-US"/>
         </w:rPr>
       </w:pPr>
-      <w:r>
-        <w:rPr>
-          <w:lang w:val="en-US"/>
-        </w:rPr>
-        <w:t>Cant publish error 413</w:t>
+      <w:proofErr w:type="gramStart"/>
+      <w:r>
+        <w:rPr>
+          <w:lang w:val="en-US"/>
+        </w:rPr>
+        <w:t>Cant</w:t>
+      </w:r>
+      <w:proofErr w:type="gramEnd"/>
+      <w:r>
+        <w:rPr>
+          <w:lang w:val="en-US"/>
+        </w:rPr>
+        <w:t xml:space="preserve"> publish error 413</w:t>
+      </w:r>
+    </w:p>
+    <w:p>
+      <w:pPr>
+        <w:pStyle w:val="ListParagraph"/>
+        <w:numPr>
+          <w:ilvl w:val="1"/>
+          <w:numId w:val="2"/>
+        </w:numPr>
+        <w:spacing w:line="256" w:lineRule="auto"/>
+        <w:rPr>
+          <w:lang w:val="en-US"/>
+        </w:rPr>
+      </w:pPr>
+      <w:r>
+        <w:rPr>
+          <w:lang w:val="en-US"/>
+        </w:rPr>
+        <w:t>Should eject app from expo to expo kit and build apps manually</w:t>
+      </w:r>
+    </w:p>
+    <w:p>
+      <w:pPr>
+        <w:rPr>
+          <w:lang w:val="en-US"/>
+        </w:rPr>
+      </w:pPr>
+      <w:r>
+        <w:rPr>
+          <w:lang w:val="en-US"/>
+        </w:rPr>
+        <w:br w:type="page"/>
+      </w:r>
+    </w:p>
+    <w:p>
+      <w:pPr>
+        <w:pStyle w:val="ListParagraph"/>
+        <w:numPr>
+          <w:ilvl w:val="0"/>
+          <w:numId w:val="2"/>
+        </w:numPr>
+        <w:spacing w:line="256" w:lineRule="auto"/>
+        <w:rPr>
+          <w:lang w:val="en-US"/>
+        </w:rPr>
+      </w:pPr>
+      <w:r>
+        <w:rPr>
+          <w:lang w:val="en-US"/>
+        </w:rPr>
+        <w:lastRenderedPageBreak/>
+        <w:t>Make the UI nicer</w:t>
       </w:r>
       <w:bookmarkStart w:id="0" w:name="_GoBack"/>
       <w:bookmarkEnd w:id="0"/>
@@ -931,7 +991,6 @@
         <w:rPr>
           <w:lang w:val="en-US"/>
         </w:rPr>
-        <w:lastRenderedPageBreak/>
         <w:t xml:space="preserve">At the end of </w:t>
       </w:r>
       <w:proofErr w:type="spellStart"/>
@@ -1702,6 +1761,7 @@
         <w:rPr>
           <w:lang w:val="en-US"/>
         </w:rPr>
+        <w:lastRenderedPageBreak/>
         <w:t>Defaults, min-max values</w:t>
       </w:r>
     </w:p>
@@ -1878,7 +1938,6 @@
         <w:rPr>
           <w:lang w:val="en-US"/>
         </w:rPr>
-        <w:lastRenderedPageBreak/>
         <w:t>Sirshana</w:t>
       </w:r>
       <w:proofErr w:type="spellEnd"/>
@@ -3780,7 +3839,7 @@
 </file>
 
 <file path=customXml/itemProps1.xml><?xml version="1.0" encoding="utf-8"?>
-<ds:datastoreItem xmlns:ds="http://schemas.openxmlformats.org/officeDocument/2006/customXml" ds:itemID="{9C9F4ECB-1065-46CF-A0D4-CA182C54544E}">
+<ds:datastoreItem xmlns:ds="http://schemas.openxmlformats.org/officeDocument/2006/customXml" ds:itemID="{116ABD40-095E-4127-B678-23264FB97339}">
   <ds:schemaRefs>
     <ds:schemaRef ds:uri="http://schemas.openxmlformats.org/officeDocument/2006/bibliography"/>
   </ds:schemaRefs>

</xml_diff>

<commit_message>
Added code to download sound and play from downloads
</commit_message>
<xml_diff>
--- a/Sivananda App.docx
+++ b/Sivananda App.docx
@@ -861,15 +861,470 @@
         </w:numPr>
         <w:spacing w:line="256" w:lineRule="auto"/>
         <w:rPr>
-          <w:lang w:val="en-US"/>
-        </w:rPr>
-      </w:pPr>
-      <w:r>
-        <w:rPr>
+          <w:strike/>
+          <w:lang w:val="en-US"/>
+        </w:rPr>
+      </w:pPr>
+      <w:r>
+        <w:rPr>
+          <w:strike/>
           <w:lang w:val="en-US"/>
         </w:rPr>
         <w:t>Should eject app from expo to expo kit and build apps manually</w:t>
       </w:r>
+    </w:p>
+    <w:p>
+      <w:pPr>
+        <w:pStyle w:val="ListParagraph"/>
+        <w:numPr>
+          <w:ilvl w:val="1"/>
+          <w:numId w:val="2"/>
+        </w:numPr>
+        <w:spacing w:line="256" w:lineRule="auto"/>
+        <w:rPr>
+          <w:lang w:val="en-US"/>
+        </w:rPr>
+      </w:pPr>
+      <w:r>
+        <w:rPr>
+          <w:lang w:val="en-US"/>
+        </w:rPr>
+        <w:t>Host the files somewhere and download them</w:t>
+      </w:r>
+    </w:p>
+    <w:p>
+      <w:pPr>
+        <w:pStyle w:val="ListParagraph"/>
+        <w:numPr>
+          <w:ilvl w:val="0"/>
+          <w:numId w:val="2"/>
+        </w:numPr>
+        <w:spacing w:line="256" w:lineRule="auto"/>
+        <w:rPr>
+          <w:strike/>
+          <w:lang w:val="en-US"/>
+        </w:rPr>
+      </w:pPr>
+      <w:r>
+        <w:rPr>
+          <w:strike/>
+          <w:lang w:val="en-US"/>
+        </w:rPr>
+        <w:t>Add prayer text in description</w:t>
+      </w:r>
+    </w:p>
+    <w:p>
+      <w:pPr>
+        <w:pStyle w:val="ListParagraph"/>
+        <w:numPr>
+          <w:ilvl w:val="0"/>
+          <w:numId w:val="2"/>
+        </w:numPr>
+        <w:spacing w:line="256" w:lineRule="auto"/>
+        <w:rPr>
+          <w:strike/>
+          <w:lang w:val="en-US"/>
+        </w:rPr>
+      </w:pPr>
+      <w:r>
+        <w:rPr>
+          <w:strike/>
+          <w:lang w:val="en-US"/>
+        </w:rPr>
+        <w:t>Edit screen makes sure Sanskrit and English names show</w:t>
+      </w:r>
+    </w:p>
+    <w:p>
+      <w:pPr>
+        <w:pStyle w:val="ListParagraph"/>
+        <w:numPr>
+          <w:ilvl w:val="0"/>
+          <w:numId w:val="2"/>
+        </w:numPr>
+        <w:spacing w:line="256" w:lineRule="auto"/>
+        <w:rPr>
+          <w:strike/>
+          <w:lang w:val="en-US"/>
+        </w:rPr>
+      </w:pPr>
+      <w:r>
+        <w:rPr>
+          <w:strike/>
+          <w:lang w:val="en-US"/>
+        </w:rPr>
+        <w:t xml:space="preserve">Choose time for </w:t>
+      </w:r>
+      <w:proofErr w:type="spellStart"/>
+      <w:r>
+        <w:rPr>
+          <w:strike/>
+          <w:lang w:val="en-US"/>
+        </w:rPr>
+        <w:t>savasana</w:t>
+      </w:r>
+      <w:proofErr w:type="spellEnd"/>
+    </w:p>
+    <w:p>
+      <w:pPr>
+        <w:pStyle w:val="ListParagraph"/>
+        <w:numPr>
+          <w:ilvl w:val="0"/>
+          <w:numId w:val="2"/>
+        </w:numPr>
+        <w:spacing w:line="256" w:lineRule="auto"/>
+        <w:rPr>
+          <w:lang w:val="en-US"/>
+        </w:rPr>
+      </w:pPr>
+      <w:r>
+        <w:rPr>
+          <w:lang w:val="en-US"/>
+        </w:rPr>
+        <w:lastRenderedPageBreak/>
+        <w:t>meditation screen, timer turns off when screen is off.</w:t>
+      </w:r>
+      <w:bookmarkStart w:id="0" w:name="_GoBack"/>
+      <w:bookmarkEnd w:id="0"/>
+    </w:p>
+    <w:p>
+      <w:pPr>
+        <w:pStyle w:val="ListParagraph"/>
+        <w:numPr>
+          <w:ilvl w:val="0"/>
+          <w:numId w:val="2"/>
+        </w:numPr>
+        <w:spacing w:line="256" w:lineRule="auto"/>
+        <w:rPr>
+          <w:lang w:val="en-US"/>
+        </w:rPr>
+      </w:pPr>
+      <w:proofErr w:type="spellStart"/>
+      <w:r>
+        <w:rPr>
+          <w:lang w:val="en-US"/>
+        </w:rPr>
+        <w:t>kapalabhati</w:t>
+      </w:r>
+      <w:proofErr w:type="spellEnd"/>
+      <w:r>
+        <w:rPr>
+          <w:lang w:val="en-US"/>
+        </w:rPr>
+        <w:t xml:space="preserve"> speed is too slow, try to speed it up.</w:t>
+      </w:r>
+    </w:p>
+    <w:p>
+      <w:pPr>
+        <w:pStyle w:val="ListParagraph"/>
+        <w:numPr>
+          <w:ilvl w:val="0"/>
+          <w:numId w:val="2"/>
+        </w:numPr>
+        <w:spacing w:line="256" w:lineRule="auto"/>
+        <w:rPr>
+          <w:strike/>
+          <w:lang w:val="en-US"/>
+        </w:rPr>
+      </w:pPr>
+      <w:proofErr w:type="spellStart"/>
+      <w:r>
+        <w:rPr>
+          <w:strike/>
+          <w:lang w:val="en-US"/>
+        </w:rPr>
+        <w:t>Kapalabhati</w:t>
+      </w:r>
+      <w:proofErr w:type="spellEnd"/>
+      <w:r>
+        <w:rPr>
+          <w:strike/>
+          <w:lang w:val="en-US"/>
+        </w:rPr>
+        <w:t xml:space="preserve"> </w:t>
+      </w:r>
+      <w:r>
+        <w:rPr>
+          <w:strike/>
+          <w:lang w:val="en-US"/>
+        </w:rPr>
+        <w:t>after retention he says inhale instead of exhale</w:t>
+      </w:r>
+      <w:r>
+        <w:rPr>
+          <w:strike/>
+          <w:lang w:val="en-US"/>
+        </w:rPr>
+        <w:t xml:space="preserve">, </w:t>
+      </w:r>
+      <w:r>
+        <w:rPr>
+          <w:b/>
+          <w:strike/>
+          <w:lang w:val="en-US"/>
+        </w:rPr>
+        <w:t>with</w:t>
+      </w:r>
+      <w:r>
+        <w:rPr>
+          <w:b/>
+          <w:strike/>
+          <w:lang w:val="en-US"/>
+        </w:rPr>
+        <w:t xml:space="preserve"> control exhale…</w:t>
+      </w:r>
+      <w:r>
+        <w:rPr>
+          <w:b/>
+          <w:strike/>
+          <w:lang w:val="en-US"/>
+        </w:rPr>
+        <w:t xml:space="preserve"> was heard</w:t>
+      </w:r>
+    </w:p>
+    <w:p>
+      <w:pPr>
+        <w:pStyle w:val="ListParagraph"/>
+        <w:numPr>
+          <w:ilvl w:val="0"/>
+          <w:numId w:val="2"/>
+        </w:numPr>
+        <w:spacing w:line="256" w:lineRule="auto"/>
+        <w:rPr>
+          <w:strike/>
+          <w:lang w:val="en-US"/>
+        </w:rPr>
+      </w:pPr>
+      <w:r>
+        <w:rPr>
+          <w:strike/>
+          <w:lang w:val="en-US"/>
+        </w:rPr>
+        <w:t xml:space="preserve">end of </w:t>
+      </w:r>
+      <w:proofErr w:type="spellStart"/>
+      <w:r>
+        <w:rPr>
+          <w:strike/>
+          <w:lang w:val="en-US"/>
+        </w:rPr>
+        <w:t>anulom</w:t>
+      </w:r>
+      <w:proofErr w:type="spellEnd"/>
+      <w:r>
+        <w:rPr>
+          <w:strike/>
+          <w:lang w:val="en-US"/>
+        </w:rPr>
+        <w:t xml:space="preserve"> he says we did 3/8 rounds of ka/</w:t>
+      </w:r>
+      <w:proofErr w:type="spellStart"/>
+      <w:r>
+        <w:rPr>
+          <w:strike/>
+          <w:lang w:val="en-US"/>
+        </w:rPr>
+        <w:t>anu</w:t>
+      </w:r>
+      <w:proofErr w:type="spellEnd"/>
+    </w:p>
+    <w:p>
+      <w:pPr>
+        <w:pStyle w:val="ListParagraph"/>
+        <w:numPr>
+          <w:ilvl w:val="0"/>
+          <w:numId w:val="2"/>
+        </w:numPr>
+        <w:spacing w:line="256" w:lineRule="auto"/>
+        <w:rPr>
+          <w:strike/>
+          <w:lang w:val="en-US"/>
+        </w:rPr>
+      </w:pPr>
+      <w:proofErr w:type="spellStart"/>
+      <w:r>
+        <w:rPr>
+          <w:strike/>
+          <w:lang w:val="en-US"/>
+        </w:rPr>
+        <w:t>salabasanan</w:t>
+      </w:r>
+      <w:proofErr w:type="spellEnd"/>
+      <w:r>
+        <w:rPr>
+          <w:strike/>
+          <w:lang w:val="en-US"/>
+        </w:rPr>
+        <w:t xml:space="preserve"> increase by 5 instead of 15</w:t>
+      </w:r>
+    </w:p>
+    <w:p>
+      <w:pPr>
+        <w:pStyle w:val="ListParagraph"/>
+        <w:numPr>
+          <w:ilvl w:val="0"/>
+          <w:numId w:val="2"/>
+        </w:numPr>
+        <w:spacing w:line="256" w:lineRule="auto"/>
+        <w:rPr>
+          <w:strike/>
+          <w:lang w:val="en-US"/>
+        </w:rPr>
+      </w:pPr>
+      <w:r>
+        <w:rPr>
+          <w:strike/>
+          <w:lang w:val="en-US"/>
+        </w:rPr>
+        <w:t xml:space="preserve">timer </w:t>
+      </w:r>
+      <w:proofErr w:type="spellStart"/>
+      <w:r>
+        <w:rPr>
+          <w:strike/>
+          <w:lang w:val="en-US"/>
+        </w:rPr>
+        <w:t>doesnt</w:t>
+      </w:r>
+      <w:proofErr w:type="spellEnd"/>
+      <w:r>
+        <w:rPr>
+          <w:strike/>
+          <w:lang w:val="en-US"/>
+        </w:rPr>
+        <w:t xml:space="preserve"> stop at the end</w:t>
+      </w:r>
+    </w:p>
+    <w:p>
+      <w:pPr>
+        <w:pStyle w:val="ListParagraph"/>
+        <w:numPr>
+          <w:ilvl w:val="0"/>
+          <w:numId w:val="2"/>
+        </w:numPr>
+        <w:spacing w:line="256" w:lineRule="auto"/>
+        <w:rPr>
+          <w:lang w:val="en-US"/>
+        </w:rPr>
+      </w:pPr>
+      <w:r>
+        <w:rPr>
+          <w:lang w:val="en-US"/>
+        </w:rPr>
+        <w:t xml:space="preserve">end of </w:t>
+      </w:r>
+      <w:proofErr w:type="spellStart"/>
+      <w:r>
+        <w:rPr>
+          <w:lang w:val="en-US"/>
+        </w:rPr>
+        <w:t>surya</w:t>
+      </w:r>
+      <w:proofErr w:type="spellEnd"/>
+      <w:r>
+        <w:rPr>
+          <w:lang w:val="en-US"/>
+        </w:rPr>
+        <w:t xml:space="preserve"> namaskar he says inhale then it cuts</w:t>
+      </w:r>
+    </w:p>
+    <w:p>
+      <w:pPr>
+        <w:pStyle w:val="ListParagraph"/>
+        <w:numPr>
+          <w:ilvl w:val="0"/>
+          <w:numId w:val="2"/>
+        </w:numPr>
+        <w:spacing w:line="256" w:lineRule="auto"/>
+        <w:rPr>
+          <w:lang w:val="en-US"/>
+        </w:rPr>
+      </w:pPr>
+      <w:r>
+        <w:rPr>
+          <w:lang w:val="en-US"/>
+        </w:rPr>
+        <w:t>end of double leg raises, end word was repeating</w:t>
+      </w:r>
+    </w:p>
+    <w:p>
+      <w:pPr>
+        <w:pStyle w:val="ListParagraph"/>
+        <w:numPr>
+          <w:ilvl w:val="0"/>
+          <w:numId w:val="2"/>
+        </w:numPr>
+        <w:spacing w:line="256" w:lineRule="auto"/>
+        <w:rPr>
+          <w:strike/>
+          <w:lang w:val="en-US"/>
+        </w:rPr>
+      </w:pPr>
+      <w:proofErr w:type="spellStart"/>
+      <w:r>
+        <w:rPr>
+          <w:strike/>
+          <w:lang w:val="en-US"/>
+        </w:rPr>
+        <w:t>kakasana</w:t>
+      </w:r>
+      <w:proofErr w:type="spellEnd"/>
+      <w:r>
+        <w:rPr>
+          <w:strike/>
+          <w:lang w:val="en-US"/>
+        </w:rPr>
+        <w:t>, remove peacock option</w:t>
+      </w:r>
+      <w:r>
+        <w:rPr>
+          <w:strike/>
+          <w:lang w:val="en-US"/>
+        </w:rPr>
+        <w:t xml:space="preserve">, </w:t>
+      </w:r>
+      <w:r>
+        <w:rPr>
+          <w:b/>
+          <w:strike/>
+          <w:lang w:val="en-US"/>
+        </w:rPr>
+        <w:t>added peacock in title</w:t>
+      </w:r>
+    </w:p>
+    <w:p>
+      <w:pPr>
+        <w:pStyle w:val="ListParagraph"/>
+        <w:numPr>
+          <w:ilvl w:val="0"/>
+          <w:numId w:val="2"/>
+        </w:numPr>
+        <w:spacing w:line="256" w:lineRule="auto"/>
+        <w:rPr>
+          <w:lang w:val="en-US"/>
+        </w:rPr>
+      </w:pPr>
+      <w:proofErr w:type="spellStart"/>
+      <w:r>
+        <w:rPr>
+          <w:lang w:val="en-US"/>
+        </w:rPr>
+        <w:t>trikonansa</w:t>
+      </w:r>
+      <w:proofErr w:type="spellEnd"/>
+      <w:r>
+        <w:rPr>
+          <w:lang w:val="en-US"/>
+        </w:rPr>
+        <w:t xml:space="preserve"> repeat bug</w:t>
+      </w:r>
+    </w:p>
+    <w:p>
+      <w:pPr>
+        <w:spacing w:line="256" w:lineRule="auto"/>
+        <w:rPr>
+          <w:lang w:val="en-US"/>
+        </w:rPr>
+      </w:pPr>
     </w:p>
     <w:p>
       <w:pPr>
@@ -903,8 +1358,6 @@
         <w:lastRenderedPageBreak/>
         <w:t>Make the UI nicer</w:t>
       </w:r>
-      <w:bookmarkStart w:id="0" w:name="_GoBack"/>
-      <w:bookmarkEnd w:id="0"/>
     </w:p>
     <w:p>
       <w:pPr>
@@ -3839,7 +4292,7 @@
 </file>
 
 <file path=customXml/itemProps1.xml><?xml version="1.0" encoding="utf-8"?>
-<ds:datastoreItem xmlns:ds="http://schemas.openxmlformats.org/officeDocument/2006/customXml" ds:itemID="{116ABD40-095E-4127-B678-23264FB97339}">
+<ds:datastoreItem xmlns:ds="http://schemas.openxmlformats.org/officeDocument/2006/customXml" ds:itemID="{DA5D2386-027E-429A-B0A0-8CEF85E2C2B4}">
   <ds:schemaRefs>
     <ds:schemaRef ds:uri="http://schemas.openxmlformats.org/officeDocument/2006/bibliography"/>
   </ds:schemaRefs>

</xml_diff>